<commit_message>
Login/Register confirm with database
</commit_message>
<xml_diff>
--- a/User Story.docx
+++ b/User Story.docx
@@ -10,6 +10,8 @@
           <w:sz w:val="48"/>
         </w:rPr>
       </w:pPr>
+      <w:bookmarkStart w:id="0" w:name="_GoBack"/>
+      <w:bookmarkEnd w:id="0"/>
       <w:r>
         <w:rPr>
           <w:b/>
@@ -17,8 +19,6 @@
         </w:rPr>
         <w:t>User Story</w:t>
       </w:r>
-      <w:bookmarkStart w:id="0" w:name="_GoBack"/>
-      <w:bookmarkEnd w:id="0"/>
     </w:p>
     <w:p>
       <w:pPr>
@@ -543,21 +543,7 @@
         <w:rPr>
           <w:sz w:val="32"/>
         </w:rPr>
-        <w:t xml:space="preserve">How to login? Login through email, phone no, </w:t>
-      </w:r>
-      <w:proofErr w:type="spellStart"/>
-      <w:r>
-        <w:rPr>
-          <w:sz w:val="32"/>
-        </w:rPr>
-        <w:t>facebook</w:t>
-      </w:r>
-      <w:proofErr w:type="spellEnd"/>
-      <w:r>
-        <w:rPr>
-          <w:sz w:val="32"/>
-        </w:rPr>
-        <w:t>?</w:t>
+        <w:t>How to login? Login through email, phone no, facebook?</w:t>
       </w:r>
     </w:p>
     <w:p>
@@ -599,16 +585,8 @@
         <w:rPr>
           <w:sz w:val="32"/>
         </w:rPr>
-        <w:t xml:space="preserve">How it will happen? Will it take admin permission to delete a post? Will my password confirmation be required to delete a </w:t>
-      </w:r>
-      <w:proofErr w:type="gramStart"/>
-      <w:r>
-        <w:rPr>
-          <w:sz w:val="32"/>
-        </w:rPr>
-        <w:t>post.</w:t>
-      </w:r>
-      <w:proofErr w:type="gramEnd"/>
+        <w:t>How it will happen? Will it take admin permission to delete a post? Will my password confirmation be required to delete a post.</w:t>
+      </w:r>
     </w:p>
     <w:p>
       <w:pPr>
@@ -733,14 +711,7 @@
         <w:rPr>
           <w:sz w:val="32"/>
         </w:rPr>
-        <w:t xml:space="preserve"> in 15 </w:t>
-      </w:r>
-      <w:proofErr w:type="gramStart"/>
-      <w:r>
-        <w:rPr>
-          <w:sz w:val="32"/>
-        </w:rPr>
-        <w:t>minutes</w:t>
+        <w:t xml:space="preserve"> in 15 minutes</w:t>
       </w:r>
       <w:r>
         <w:rPr>
@@ -748,7 +719,6 @@
         </w:rPr>
         <w:t>.</w:t>
       </w:r>
-      <w:proofErr w:type="gramEnd"/>
     </w:p>
     <w:p>
       <w:pPr>
@@ -811,16 +781,8 @@
         <w:rPr>
           <w:sz w:val="32"/>
         </w:rPr>
-        <w:t xml:space="preserve">Name, email, </w:t>
-      </w:r>
-      <w:proofErr w:type="spellStart"/>
-      <w:r>
-        <w:rPr>
-          <w:sz w:val="32"/>
-        </w:rPr>
-        <w:t>address,birthdate</w:t>
-      </w:r>
-      <w:proofErr w:type="spellEnd"/>
+        <w:t>Name, email, address,birthdate</w:t>
+      </w:r>
     </w:p>
     <w:p>
       <w:pPr>

</xml_diff>